<commit_message>
New translations HIVE TEAMS.docx (Portuguese, Brazilian)
</commit_message>
<xml_diff>
--- a/done/Portuguese, Brazilian/HIVE TEAMS.docx
+++ b/done/Portuguese, Brazilian/HIVE TEAMS.docx
@@ -200,22 +200,22 @@
         <w:spacing w:before="105" w:beforeAutospacing="0" w:after="120" w:afterAutospacing="0" w:line="264" w:lineRule="atLeast"/>
         <w:textAlignment w:val="baseline"/>
         <w:rPr>
-          <w:rFonts w:ascii="Helvetica Neue" w:hAnsi="Helvetica Neue"/>
-          <w:b w:val="0"/>
-          <w:bCs w:val="0"/>
-          <w:color w:val="F4B517"/>
-          <w:sz w:val="28"/>
-          <w:szCs w:val="28"/>
-        </w:rPr>
-      </w:pPr>
-      <w:r>
-        <w:rPr>
-          <w:rFonts w:ascii="Helvetica Neue" w:hAnsi="Helvetica Neue"/>
-          <w:b w:val="0"/>
-          <w:bCs w:val="0"/>
-          <w:color w:val="F4B517"/>
-          <w:sz w:val="28"/>
-          <w:szCs w:val="28"/>
+          <w:rFonts w:ascii="Exo" w:hAnsi="Exo" w:cs="Open Sans"/>
+          <w:b w:val="0"/>
+          <w:bCs w:val="0"/>
+          <w:color w:val="343434"/>
+          <w:sz w:val="33"/>
+          <w:szCs w:val="33"/>
+        </w:rPr>
+      </w:pPr>
+      <w:r>
+        <w:rPr>
+          <w:rFonts w:ascii="Exo" w:hAnsi="Exo" w:cs="Open Sans"/>
+          <w:b w:val="0"/>
+          <w:bCs w:val="0"/>
+          <w:color w:val="343434"/>
+          <w:sz w:val="33"/>
+          <w:szCs w:val="33"/>
         </w:rPr>
         <w:t xml:space="preserve">Travin Keith</w:t>
       </w:r>
@@ -225,18 +225,18 @@
         <w:shd w:val="clear" w:color="auto" w:fill="FFFFFF"/>
         <w:textAlignment w:val="baseline"/>
         <w:rPr>
-          <w:rFonts w:ascii="inherit" w:hAnsi="inherit"/>
-          <w:color w:val="3B3B3B"/>
-          <w:sz w:val="28"/>
-          <w:szCs w:val="28"/>
-        </w:rPr>
-      </w:pPr>
-      <w:r>
-        <w:rPr>
-          <w:rFonts w:ascii="inherit" w:hAnsi="inherit"/>
-          <w:color w:val="3B3B3B"/>
-          <w:sz w:val="28"/>
-          <w:szCs w:val="28"/>
+          <w:rFonts w:ascii="inherit" w:hAnsi="inherit" w:cs="Open Sans"/>
+          <w:color w:val="3B3B3B"/>
+          <w:sz w:val="21"/>
+          <w:szCs w:val="21"/>
+        </w:rPr>
+      </w:pPr>
+      <w:r>
+        <w:rPr>
+          <w:rFonts w:ascii="inherit" w:hAnsi="inherit" w:cs="Open Sans"/>
+          <w:color w:val="3B3B3B"/>
+          <w:sz w:val="21"/>
+          <w:szCs w:val="21"/>
         </w:rPr>
         <w:t xml:space="preserve">SmartCash Advisor</w:t>
       </w:r>
@@ -248,18 +248,18 @@
         <w:spacing w:before="204" w:beforeAutospacing="0" w:after="204" w:afterAutospacing="0"/>
         <w:textAlignment w:val="baseline"/>
         <w:rPr>
-          <w:rFonts w:ascii="Helvetica Neue" w:hAnsi="Helvetica Neue"/>
+          <w:rFonts w:ascii="Open Sans" w:hAnsi="Open Sans" w:cs="Open Sans"/>
           <w:color w:val="252525"/>
-          <w:sz w:val="28"/>
-          <w:szCs w:val="28"/>
-        </w:rPr>
-      </w:pPr>
-      <w:r>
-        <w:rPr>
-          <w:rFonts w:ascii="Helvetica Neue" w:hAnsi="Helvetica Neue"/>
+          <w:sz w:val="21"/>
+          <w:szCs w:val="21"/>
+        </w:rPr>
+      </w:pPr>
+      <w:r>
+        <w:rPr>
+          <w:rFonts w:ascii="Open Sans" w:hAnsi="Open Sans" w:cs="Open Sans"/>
           <w:color w:val="252525"/>
-          <w:sz w:val="28"/>
-          <w:szCs w:val="28"/>
+          <w:sz w:val="21"/>
+          <w:szCs w:val="21"/>
         </w:rPr>
         <w:t xml:space="preserve">Travin Keith is involved in multiple projects involving cryptocurrencies and blockchain.</w:t>
       </w:r>
@@ -271,22 +271,22 @@
         <w:spacing w:before="105" w:beforeAutospacing="0" w:after="120" w:afterAutospacing="0" w:line="264" w:lineRule="atLeast"/>
         <w:textAlignment w:val="baseline"/>
         <w:rPr>
-          <w:rFonts w:ascii="Helvetica Neue" w:hAnsi="Helvetica Neue"/>
-          <w:b w:val="0"/>
-          <w:bCs w:val="0"/>
-          <w:color w:val="F4B517"/>
-          <w:sz w:val="28"/>
-          <w:szCs w:val="28"/>
-        </w:rPr>
-      </w:pPr>
-      <w:r>
-        <w:rPr>
-          <w:rFonts w:ascii="Helvetica Neue" w:hAnsi="Helvetica Neue"/>
-          <w:b w:val="0"/>
-          <w:bCs w:val="0"/>
-          <w:color w:val="F4B517"/>
-          <w:sz w:val="28"/>
-          <w:szCs w:val="28"/>
+          <w:rFonts w:ascii="Exo" w:hAnsi="Exo" w:cs="Open Sans"/>
+          <w:b w:val="0"/>
+          <w:bCs w:val="0"/>
+          <w:color w:val="343434"/>
+          <w:sz w:val="33"/>
+          <w:szCs w:val="33"/>
+        </w:rPr>
+      </w:pPr>
+      <w:r>
+        <w:rPr>
+          <w:rFonts w:ascii="Exo" w:hAnsi="Exo" w:cs="Open Sans"/>
+          <w:b w:val="0"/>
+          <w:bCs w:val="0"/>
+          <w:color w:val="343434"/>
+          <w:sz w:val="33"/>
+          <w:szCs w:val="33"/>
         </w:rPr>
         <w:t xml:space="preserve">Mark Hakkarinen</w:t>
       </w:r>
@@ -296,18 +296,18 @@
         <w:shd w:val="clear" w:color="auto" w:fill="FFFFFF"/>
         <w:textAlignment w:val="baseline"/>
         <w:rPr>
-          <w:rFonts w:ascii="inherit" w:hAnsi="inherit"/>
-          <w:color w:val="3B3B3B"/>
-          <w:sz w:val="28"/>
-          <w:szCs w:val="28"/>
-        </w:rPr>
-      </w:pPr>
-      <w:r>
-        <w:rPr>
-          <w:rFonts w:ascii="inherit" w:hAnsi="inherit"/>
-          <w:color w:val="3B3B3B"/>
-          <w:sz w:val="28"/>
-          <w:szCs w:val="28"/>
+          <w:rFonts w:ascii="inherit" w:hAnsi="inherit" w:cs="Open Sans"/>
+          <w:color w:val="3B3B3B"/>
+          <w:sz w:val="21"/>
+          <w:szCs w:val="21"/>
+        </w:rPr>
+      </w:pPr>
+      <w:r>
+        <w:rPr>
+          <w:rFonts w:ascii="inherit" w:hAnsi="inherit" w:cs="Open Sans"/>
+          <w:color w:val="3B3B3B"/>
+          <w:sz w:val="21"/>
+          <w:szCs w:val="21"/>
         </w:rPr>
         <w:t xml:space="preserve">Outreach Ambassador</w:t>
       </w:r>
@@ -319,29 +319,29 @@
         <w:spacing w:before="0" w:beforeAutospacing="0" w:after="0" w:afterAutospacing="0"/>
         <w:textAlignment w:val="baseline"/>
         <w:rPr>
-          <w:rFonts w:ascii="Helvetica Neue" w:hAnsi="Helvetica Neue"/>
+          <w:rFonts w:ascii="Open Sans" w:hAnsi="Open Sans" w:cs="Open Sans"/>
           <w:color w:val="252525"/>
-          <w:sz w:val="28"/>
-          <w:szCs w:val="28"/>
-        </w:rPr>
-      </w:pPr>
-      <w:r>
-        <w:rPr>
-          <w:rFonts w:ascii="Helvetica Neue" w:hAnsi="Helvetica Neue"/>
+          <w:sz w:val="21"/>
+          <w:szCs w:val="21"/>
+        </w:rPr>
+      </w:pPr>
+      <w:r>
+        <w:rPr>
+          <w:rFonts w:ascii="Open Sans" w:hAnsi="Open Sans" w:cs="Open Sans"/>
           <w:color w:val="252525"/>
-          <w:sz w:val="28"/>
-          <w:szCs w:val="28"/>
-        </w:rPr>
-        <w:t xml:space="preserve">Mark is a blockchain advocate focusing on expanding the reach of SmartCash through proposals and exchanges. Editor of "</w:t>
+          <w:sz w:val="21"/>
+          <w:szCs w:val="21"/>
+        </w:rPr>
+        <w:t xml:space="preserve">Editor of "</w:t>
       </w:r>
       <w:hyperlink r:id="rId4" w:history="1">
         <w:r>
           <w:rPr>
             <w:rStyle w:val="Hyperlink"/>
-            <w:rFonts w:ascii="Helvetica Neue" w:hAnsi="Helvetica Neue"/>
+            <w:rFonts w:ascii="Open Sans" w:hAnsi="Open Sans" w:cs="Open Sans"/>
             <w:color w:val="2B2B2B"/>
-            <w:sz w:val="28"/>
-            <w:szCs w:val="28"/>
+            <w:sz w:val="21"/>
+            <w:szCs w:val="21"/>
             <w:bdr w:val="none" w:sz="0" w:space="0" w:color="auto" w:frame="1"/>
           </w:rPr>
           <w:t xml:space="preserve">Your Week in SmartCash</w:t>
@@ -349,10 +349,10 @@
       </w:hyperlink>
       <w:r>
         <w:rPr>
-          <w:rFonts w:ascii="Helvetica Neue" w:hAnsi="Helvetica Neue"/>
+          <w:rFonts w:ascii="Open Sans" w:hAnsi="Open Sans" w:cs="Open Sans"/>
           <w:color w:val="252525"/>
-          <w:sz w:val="28"/>
-          <w:szCs w:val="28"/>
+          <w:sz w:val="21"/>
+          <w:szCs w:val="21"/>
         </w:rPr>
         <w:t>".</w:t>
       </w:r>
@@ -364,42 +364,20 @@
         <w:spacing w:before="0" w:beforeAutospacing="0" w:after="0" w:afterAutospacing="0"/>
         <w:textAlignment w:val="baseline"/>
         <w:rPr>
-          <w:rFonts w:ascii="Helvetica Neue" w:hAnsi="Helvetica Neue"/>
+          <w:rFonts w:ascii="Open Sans" w:hAnsi="Open Sans" w:cs="Open Sans"/>
           <w:color w:val="252525"/>
-          <w:sz w:val="28"/>
-          <w:szCs w:val="28"/>
+          <w:sz w:val="21"/>
+          <w:szCs w:val="21"/>
         </w:rPr>
       </w:pPr>
       <w:hyperlink r:id="rId5" w:history="1">
         <w:r>
           <w:rPr>
             <w:rStyle w:val="Hyperlink"/>
-            <w:rFonts w:ascii="Helvetica Neue" w:hAnsi="Helvetica Neue"/>
+            <w:rFonts w:ascii="Open Sans" w:hAnsi="Open Sans" w:cs="Open Sans"/>
             <w:color w:val="2B2B2B"/>
-            <w:sz w:val="28"/>
-            <w:szCs w:val="28"/>
-            <w:bdr w:val="none" w:sz="0" w:space="0" w:color="auto" w:frame="1"/>
-          </w:rPr>
-          <w:t>LinkedIn</w:t>
-        </w:r>
-      </w:hyperlink>
-      <w:r>
-        <w:rPr>
-          <w:rFonts w:ascii="Helvetica Neue" w:hAnsi="Helvetica Neue"/>
-          <w:color w:val="252525"/>
-          <w:sz w:val="28"/>
-          <w:szCs w:val="28"/>
-        </w:rPr>
-        <w:t xml:space="preserve">, </w:t>
-      </w:r>
-      <w:hyperlink r:id="rId6" w:history="1">
-        <w:r>
-          <w:rPr>
-            <w:rStyle w:val="Hyperlink"/>
-            <w:rFonts w:ascii="Helvetica Neue" w:hAnsi="Helvetica Neue"/>
-            <w:color w:val="2B2B2B"/>
-            <w:sz w:val="28"/>
-            <w:szCs w:val="28"/>
+            <w:sz w:val="21"/>
+            <w:szCs w:val="21"/>
             <w:bdr w:val="none" w:sz="0" w:space="0" w:color="auto" w:frame="1"/>
           </w:rPr>
           <w:t>Email</w:t>
@@ -413,45 +391,45 @@
         <w:spacing w:before="105" w:beforeAutospacing="0" w:after="120" w:afterAutospacing="0" w:line="264" w:lineRule="atLeast"/>
         <w:textAlignment w:val="baseline"/>
         <w:rPr>
-          <w:rFonts w:ascii="Helvetica Neue" w:hAnsi="Helvetica Neue"/>
-          <w:b w:val="0"/>
-          <w:bCs w:val="0"/>
-          <w:color w:val="F4B517"/>
-          <w:sz w:val="28"/>
-          <w:szCs w:val="28"/>
-        </w:rPr>
-      </w:pPr>
-      <w:r>
-        <w:rPr>
-          <w:rFonts w:ascii="Helvetica Neue" w:hAnsi="Helvetica Neue"/>
-          <w:b w:val="0"/>
-          <w:bCs w:val="0"/>
-          <w:color w:val="F4B517"/>
-          <w:sz w:val="28"/>
-          <w:szCs w:val="28"/>
-        </w:rPr>
-        <w:t>Azuuri</w:t>
-      </w:r>
-    </w:p>
-    <w:p>
-      <w:pPr>
-        <w:shd w:val="clear" w:color="auto" w:fill="FFFFFF"/>
-        <w:textAlignment w:val="baseline"/>
-        <w:rPr>
-          <w:rFonts w:ascii="inherit" w:hAnsi="inherit"/>
-          <w:color w:val="3B3B3B"/>
-          <w:sz w:val="28"/>
-          <w:szCs w:val="28"/>
-        </w:rPr>
-      </w:pPr>
-      <w:r>
-        <w:rPr>
-          <w:rFonts w:ascii="inherit" w:hAnsi="inherit"/>
-          <w:color w:val="3B3B3B"/>
-          <w:sz w:val="28"/>
-          <w:szCs w:val="28"/>
-        </w:rPr>
-        <w:t xml:space="preserve">Outreach Ambassador</w:t>
+          <w:rFonts w:ascii="Exo" w:hAnsi="Exo" w:cs="Open Sans"/>
+          <w:b w:val="0"/>
+          <w:bCs w:val="0"/>
+          <w:color w:val="343434"/>
+          <w:sz w:val="33"/>
+          <w:szCs w:val="33"/>
+        </w:rPr>
+      </w:pPr>
+      <w:r>
+        <w:rPr>
+          <w:rFonts w:ascii="Exo" w:hAnsi="Exo" w:cs="Open Sans"/>
+          <w:b w:val="0"/>
+          <w:bCs w:val="0"/>
+          <w:color w:val="343434"/>
+          <w:sz w:val="33"/>
+          <w:szCs w:val="33"/>
+        </w:rPr>
+        <w:t>Semptly</w:t>
+      </w:r>
+    </w:p>
+    <w:p>
+      <w:pPr>
+        <w:shd w:val="clear" w:color="auto" w:fill="FFFFFF"/>
+        <w:textAlignment w:val="baseline"/>
+        <w:rPr>
+          <w:rFonts w:ascii="inherit" w:hAnsi="inherit" w:cs="Open Sans"/>
+          <w:color w:val="3B3B3B"/>
+          <w:sz w:val="21"/>
+          <w:szCs w:val="21"/>
+        </w:rPr>
+      </w:pPr>
+      <w:r>
+        <w:rPr>
+          <w:rFonts w:ascii="inherit" w:hAnsi="inherit" w:cs="Open Sans"/>
+          <w:color w:val="3B3B3B"/>
+          <w:sz w:val="21"/>
+          <w:szCs w:val="21"/>
+        </w:rPr>
+        <w:t xml:space="preserve">Outreach Support</w:t>
       </w:r>
     </w:p>
     <w:p>
@@ -461,43 +439,43 @@
         <w:spacing w:before="105" w:beforeAutospacing="0" w:after="120" w:afterAutospacing="0" w:line="264" w:lineRule="atLeast"/>
         <w:textAlignment w:val="baseline"/>
         <w:rPr>
-          <w:rFonts w:ascii="Helvetica Neue" w:hAnsi="Helvetica Neue"/>
-          <w:b w:val="0"/>
-          <w:bCs w:val="0"/>
-          <w:color w:val="F4B517"/>
-          <w:sz w:val="28"/>
-          <w:szCs w:val="28"/>
-        </w:rPr>
-      </w:pPr>
-      <w:r>
-        <w:rPr>
-          <w:rFonts w:ascii="Helvetica Neue" w:hAnsi="Helvetica Neue"/>
-          <w:b w:val="0"/>
-          <w:bCs w:val="0"/>
-          <w:color w:val="F4B517"/>
-          <w:sz w:val="28"/>
-          <w:szCs w:val="28"/>
-        </w:rPr>
-        <w:t>Semptly</w:t>
-      </w:r>
-    </w:p>
-    <w:p>
-      <w:pPr>
-        <w:shd w:val="clear" w:color="auto" w:fill="FFFFFF"/>
-        <w:textAlignment w:val="baseline"/>
-        <w:rPr>
-          <w:rFonts w:ascii="inherit" w:hAnsi="inherit"/>
-          <w:color w:val="3B3B3B"/>
-          <w:sz w:val="28"/>
-          <w:szCs w:val="28"/>
-        </w:rPr>
-      </w:pPr>
-      <w:r>
-        <w:rPr>
-          <w:rFonts w:ascii="inherit" w:hAnsi="inherit"/>
-          <w:color w:val="3B3B3B"/>
-          <w:sz w:val="28"/>
-          <w:szCs w:val="28"/>
+          <w:rFonts w:ascii="Exo" w:hAnsi="Exo" w:cs="Open Sans"/>
+          <w:b w:val="0"/>
+          <w:bCs w:val="0"/>
+          <w:color w:val="343434"/>
+          <w:sz w:val="33"/>
+          <w:szCs w:val="33"/>
+        </w:rPr>
+      </w:pPr>
+      <w:r>
+        <w:rPr>
+          <w:rFonts w:ascii="Exo" w:hAnsi="Exo" w:cs="Open Sans"/>
+          <w:b w:val="0"/>
+          <w:bCs w:val="0"/>
+          <w:color w:val="343434"/>
+          <w:sz w:val="33"/>
+          <w:szCs w:val="33"/>
+        </w:rPr>
+        <w:t xml:space="preserve">Carlos Santiago</w:t>
+      </w:r>
+    </w:p>
+    <w:p>
+      <w:pPr>
+        <w:shd w:val="clear" w:color="auto" w:fill="FFFFFF"/>
+        <w:textAlignment w:val="baseline"/>
+        <w:rPr>
+          <w:rFonts w:ascii="inherit" w:hAnsi="inherit" w:cs="Open Sans"/>
+          <w:color w:val="3B3B3B"/>
+          <w:sz w:val="21"/>
+          <w:szCs w:val="21"/>
+        </w:rPr>
+      </w:pPr>
+      <w:r>
+        <w:rPr>
+          <w:rFonts w:ascii="inherit" w:hAnsi="inherit" w:cs="Open Sans"/>
+          <w:color w:val="3B3B3B"/>
+          <w:sz w:val="21"/>
+          <w:szCs w:val="21"/>
         </w:rPr>
         <w:t xml:space="preserve">Outreach Support</w:t>
       </w:r>
@@ -509,43 +487,43 @@
         <w:spacing w:before="105" w:beforeAutospacing="0" w:after="120" w:afterAutospacing="0" w:line="264" w:lineRule="atLeast"/>
         <w:textAlignment w:val="baseline"/>
         <w:rPr>
-          <w:rFonts w:ascii="Helvetica Neue" w:hAnsi="Helvetica Neue"/>
-          <w:b w:val="0"/>
-          <w:bCs w:val="0"/>
-          <w:color w:val="F4B517"/>
-          <w:sz w:val="28"/>
-          <w:szCs w:val="28"/>
-        </w:rPr>
-      </w:pPr>
-      <w:r>
-        <w:rPr>
-          <w:rFonts w:ascii="Helvetica Neue" w:hAnsi="Helvetica Neue"/>
-          <w:b w:val="0"/>
-          <w:bCs w:val="0"/>
-          <w:color w:val="F4B517"/>
-          <w:sz w:val="28"/>
-          <w:szCs w:val="28"/>
-        </w:rPr>
-        <w:t xml:space="preserve">Carlos Santiago</w:t>
-      </w:r>
-    </w:p>
-    <w:p>
-      <w:pPr>
-        <w:shd w:val="clear" w:color="auto" w:fill="FFFFFF"/>
-        <w:textAlignment w:val="baseline"/>
-        <w:rPr>
-          <w:rFonts w:ascii="inherit" w:hAnsi="inherit"/>
-          <w:color w:val="3B3B3B"/>
-          <w:sz w:val="28"/>
-          <w:szCs w:val="28"/>
-        </w:rPr>
-      </w:pPr>
-      <w:r>
-        <w:rPr>
-          <w:rFonts w:ascii="inherit" w:hAnsi="inherit"/>
-          <w:color w:val="3B3B3B"/>
-          <w:sz w:val="28"/>
-          <w:szCs w:val="28"/>
+          <w:rFonts w:ascii="Exo" w:hAnsi="Exo" w:cs="Open Sans"/>
+          <w:b w:val="0"/>
+          <w:bCs w:val="0"/>
+          <w:color w:val="343434"/>
+          <w:sz w:val="33"/>
+          <w:szCs w:val="33"/>
+        </w:rPr>
+      </w:pPr>
+      <w:r>
+        <w:rPr>
+          <w:rFonts w:ascii="Exo" w:hAnsi="Exo" w:cs="Open Sans"/>
+          <w:b w:val="0"/>
+          <w:bCs w:val="0"/>
+          <w:color w:val="343434"/>
+          <w:sz w:val="33"/>
+          <w:szCs w:val="33"/>
+        </w:rPr>
+        <w:t>Emilio</w:t>
+      </w:r>
+    </w:p>
+    <w:p>
+      <w:pPr>
+        <w:shd w:val="clear" w:color="auto" w:fill="FFFFFF"/>
+        <w:textAlignment w:val="baseline"/>
+        <w:rPr>
+          <w:rFonts w:ascii="inherit" w:hAnsi="inherit" w:cs="Open Sans"/>
+          <w:color w:val="3B3B3B"/>
+          <w:sz w:val="21"/>
+          <w:szCs w:val="21"/>
+        </w:rPr>
+      </w:pPr>
+      <w:r>
+        <w:rPr>
+          <w:rFonts w:ascii="inherit" w:hAnsi="inherit" w:cs="Open Sans"/>
+          <w:color w:val="3B3B3B"/>
+          <w:sz w:val="21"/>
+          <w:szCs w:val="21"/>
         </w:rPr>
         <w:t xml:space="preserve">Outreach Support</w:t>
       </w:r>
@@ -557,43 +535,43 @@
         <w:spacing w:before="105" w:beforeAutospacing="0" w:after="120" w:afterAutospacing="0" w:line="264" w:lineRule="atLeast"/>
         <w:textAlignment w:val="baseline"/>
         <w:rPr>
-          <w:rFonts w:ascii="Helvetica Neue" w:hAnsi="Helvetica Neue"/>
-          <w:b w:val="0"/>
-          <w:bCs w:val="0"/>
-          <w:color w:val="F4B517"/>
-          <w:sz w:val="28"/>
-          <w:szCs w:val="28"/>
-        </w:rPr>
-      </w:pPr>
-      <w:r>
-        <w:rPr>
-          <w:rFonts w:ascii="Helvetica Neue" w:hAnsi="Helvetica Neue"/>
-          <w:b w:val="0"/>
-          <w:bCs w:val="0"/>
-          <w:color w:val="F4B517"/>
-          <w:sz w:val="28"/>
-          <w:szCs w:val="28"/>
-        </w:rPr>
-        <w:t>Emilio</w:t>
-      </w:r>
-    </w:p>
-    <w:p>
-      <w:pPr>
-        <w:shd w:val="clear" w:color="auto" w:fill="FFFFFF"/>
-        <w:textAlignment w:val="baseline"/>
-        <w:rPr>
-          <w:rFonts w:ascii="inherit" w:hAnsi="inherit"/>
-          <w:color w:val="3B3B3B"/>
-          <w:sz w:val="28"/>
-          <w:szCs w:val="28"/>
-        </w:rPr>
-      </w:pPr>
-      <w:r>
-        <w:rPr>
-          <w:rFonts w:ascii="inherit" w:hAnsi="inherit"/>
-          <w:color w:val="3B3B3B"/>
-          <w:sz w:val="28"/>
-          <w:szCs w:val="28"/>
+          <w:rFonts w:ascii="Exo" w:hAnsi="Exo" w:cs="Open Sans"/>
+          <w:b w:val="0"/>
+          <w:bCs w:val="0"/>
+          <w:color w:val="343434"/>
+          <w:sz w:val="33"/>
+          <w:szCs w:val="33"/>
+        </w:rPr>
+      </w:pPr>
+      <w:r>
+        <w:rPr>
+          <w:rFonts w:ascii="Exo" w:hAnsi="Exo" w:cs="Open Sans"/>
+          <w:b w:val="0"/>
+          <w:bCs w:val="0"/>
+          <w:color w:val="343434"/>
+          <w:sz w:val="33"/>
+          <w:szCs w:val="33"/>
+        </w:rPr>
+        <w:t>misachasu</w:t>
+      </w:r>
+    </w:p>
+    <w:p>
+      <w:pPr>
+        <w:shd w:val="clear" w:color="auto" w:fill="FFFFFF"/>
+        <w:textAlignment w:val="baseline"/>
+        <w:rPr>
+          <w:rFonts w:ascii="inherit" w:hAnsi="inherit" w:cs="Open Sans"/>
+          <w:color w:val="3B3B3B"/>
+          <w:sz w:val="21"/>
+          <w:szCs w:val="21"/>
+        </w:rPr>
+      </w:pPr>
+      <w:r>
+        <w:rPr>
+          <w:rFonts w:ascii="inherit" w:hAnsi="inherit" w:cs="Open Sans"/>
+          <w:color w:val="3B3B3B"/>
+          <w:sz w:val="21"/>
+          <w:szCs w:val="21"/>
         </w:rPr>
         <w:t xml:space="preserve">Outreach Support</w:t>
       </w:r>
@@ -605,43 +583,91 @@
         <w:spacing w:before="105" w:beforeAutospacing="0" w:after="120" w:afterAutospacing="0" w:line="264" w:lineRule="atLeast"/>
         <w:textAlignment w:val="baseline"/>
         <w:rPr>
-          <w:rFonts w:ascii="Helvetica Neue" w:hAnsi="Helvetica Neue"/>
-          <w:b w:val="0"/>
-          <w:bCs w:val="0"/>
-          <w:color w:val="F4B517"/>
-          <w:sz w:val="28"/>
-          <w:szCs w:val="28"/>
-        </w:rPr>
-      </w:pPr>
-      <w:r>
-        <w:rPr>
-          <w:rFonts w:ascii="Helvetica Neue" w:hAnsi="Helvetica Neue"/>
-          <w:b w:val="0"/>
-          <w:bCs w:val="0"/>
-          <w:color w:val="F4B517"/>
-          <w:sz w:val="28"/>
-          <w:szCs w:val="28"/>
-        </w:rPr>
-        <w:t>misachasu</w:t>
-      </w:r>
-    </w:p>
-    <w:p>
-      <w:pPr>
-        <w:shd w:val="clear" w:color="auto" w:fill="FFFFFF"/>
-        <w:textAlignment w:val="baseline"/>
-        <w:rPr>
-          <w:rFonts w:ascii="inherit" w:hAnsi="inherit"/>
-          <w:color w:val="3B3B3B"/>
-          <w:sz w:val="28"/>
-          <w:szCs w:val="28"/>
-        </w:rPr>
-      </w:pPr>
-      <w:r>
-        <w:rPr>
-          <w:rFonts w:ascii="inherit" w:hAnsi="inherit"/>
-          <w:color w:val="3B3B3B"/>
-          <w:sz w:val="28"/>
-          <w:szCs w:val="28"/>
+          <w:rFonts w:ascii="Exo" w:hAnsi="Exo" w:cs="Open Sans"/>
+          <w:b w:val="0"/>
+          <w:bCs w:val="0"/>
+          <w:color w:val="343434"/>
+          <w:sz w:val="33"/>
+          <w:szCs w:val="33"/>
+        </w:rPr>
+      </w:pPr>
+      <w:r>
+        <w:rPr>
+          <w:rFonts w:ascii="Exo" w:hAnsi="Exo" w:cs="Open Sans"/>
+          <w:b w:val="0"/>
+          <w:bCs w:val="0"/>
+          <w:color w:val="343434"/>
+          <w:sz w:val="33"/>
+          <w:szCs w:val="33"/>
+        </w:rPr>
+        <w:t>Doc</w:t>
+      </w:r>
+    </w:p>
+    <w:p>
+      <w:pPr>
+        <w:shd w:val="clear" w:color="auto" w:fill="FFFFFF"/>
+        <w:textAlignment w:val="baseline"/>
+        <w:rPr>
+          <w:rFonts w:ascii="inherit" w:hAnsi="inherit" w:cs="Open Sans"/>
+          <w:color w:val="3B3B3B"/>
+          <w:sz w:val="21"/>
+          <w:szCs w:val="21"/>
+        </w:rPr>
+      </w:pPr>
+      <w:r>
+        <w:rPr>
+          <w:rFonts w:ascii="inherit" w:hAnsi="inherit" w:cs="Open Sans"/>
+          <w:color w:val="3B3B3B"/>
+          <w:sz w:val="21"/>
+          <w:szCs w:val="21"/>
+        </w:rPr>
+        <w:t xml:space="preserve">Outreach Support</w:t>
+      </w:r>
+    </w:p>
+    <w:p>
+      <w:pPr>
+        <w:pStyle w:val="Heading3"/>
+        <w:shd w:val="clear" w:color="auto" w:fill="FFFFFF"/>
+        <w:spacing w:before="105" w:beforeAutospacing="0" w:after="120" w:afterAutospacing="0" w:line="264" w:lineRule="atLeast"/>
+        <w:textAlignment w:val="baseline"/>
+        <w:rPr>
+          <w:rFonts w:ascii="Exo" w:hAnsi="Exo" w:cs="Open Sans"/>
+          <w:b w:val="0"/>
+          <w:bCs w:val="0"/>
+          <w:color w:val="343434"/>
+          <w:sz w:val="33"/>
+          <w:szCs w:val="33"/>
+        </w:rPr>
+      </w:pPr>
+      <w:r>
+        <w:rPr>
+          <w:rFonts w:ascii="Exo" w:hAnsi="Exo" w:cs="Open Sans"/>
+          <w:b w:val="0"/>
+          <w:bCs w:val="0"/>
+          <w:color w:val="343434"/>
+          <w:sz w:val="33"/>
+          <w:szCs w:val="33"/>
+        </w:rPr>
+        <w:t>illumin8</w:t>
+      </w:r>
+    </w:p>
+    <w:p>
+      <w:pPr>
+        <w:shd w:val="clear" w:color="auto" w:fill="FFFFFF"/>
+        <w:textAlignment w:val="baseline"/>
+        <w:rPr>
+          <w:rFonts w:ascii="inherit" w:hAnsi="inherit" w:cs="Open Sans"/>
+          <w:color w:val="3B3B3B"/>
+          <w:sz w:val="21"/>
+          <w:szCs w:val="21"/>
+        </w:rPr>
+      </w:pPr>
+      <w:r>
+        <w:rPr>
+          <w:rFonts w:ascii="inherit" w:hAnsi="inherit" w:cs="Open Sans"/>
+          <w:color w:val="3B3B3B"/>
+          <w:sz w:val="21"/>
+          <w:szCs w:val="21"/>
         </w:rPr>
         <w:t xml:space="preserve">Outreach Support</w:t>
       </w:r>
@@ -1145,22 +1171,22 @@
         <w:spacing w:before="105" w:beforeAutospacing="0" w:after="120" w:afterAutospacing="0" w:line="264" w:lineRule="atLeast"/>
         <w:textAlignment w:val="baseline"/>
         <w:rPr>
-          <w:rFonts w:ascii="Helvetica Neue" w:hAnsi="Helvetica Neue"/>
-          <w:b w:val="0"/>
-          <w:bCs w:val="0"/>
-          <w:color w:val="F4B517"/>
-          <w:sz w:val="28"/>
-          <w:szCs w:val="28"/>
-        </w:rPr>
-      </w:pPr>
-      <w:r>
-        <w:rPr>
-          <w:rFonts w:ascii="Helvetica Neue" w:hAnsi="Helvetica Neue"/>
-          <w:b w:val="0"/>
-          <w:bCs w:val="0"/>
-          <w:color w:val="F4B517"/>
-          <w:sz w:val="28"/>
-          <w:szCs w:val="28"/>
+          <w:rFonts w:ascii="Exo" w:hAnsi="Exo" w:cs="Open Sans"/>
+          <w:b w:val="0"/>
+          <w:bCs w:val="0"/>
+          <w:color w:val="343434"/>
+          <w:sz w:val="33"/>
+          <w:szCs w:val="33"/>
+        </w:rPr>
+      </w:pPr>
+      <w:r>
+        <w:rPr>
+          <w:rFonts w:ascii="Exo" w:hAnsi="Exo" w:cs="Open Sans"/>
+          <w:b w:val="0"/>
+          <w:bCs w:val="0"/>
+          <w:color w:val="343434"/>
+          <w:sz w:val="33"/>
+          <w:szCs w:val="33"/>
         </w:rPr>
         <w:t>Jazz</w:t>
       </w:r>
@@ -1170,165 +1196,225 @@
         <w:shd w:val="clear" w:color="auto" w:fill="FFFFFF"/>
         <w:textAlignment w:val="baseline"/>
         <w:rPr>
+          <w:rFonts w:ascii="inherit" w:hAnsi="inherit" w:cs="Open Sans"/>
+          <w:color w:val="3B3B3B"/>
+          <w:sz w:val="21"/>
+          <w:szCs w:val="21"/>
+        </w:rPr>
+      </w:pPr>
+      <w:r>
+        <w:rPr>
+          <w:rFonts w:ascii="inherit" w:hAnsi="inherit" w:cs="Open Sans"/>
+          <w:color w:val="3B3B3B"/>
+          <w:sz w:val="21"/>
+          <w:szCs w:val="21"/>
+        </w:rPr>
+        <w:t xml:space="preserve">Release Coordinator</w:t>
+      </w:r>
+    </w:p>
+    <w:p>
+      <w:pPr>
+        <w:pStyle w:val="Heading3"/>
+        <w:shd w:val="clear" w:color="auto" w:fill="FFFFFF"/>
+        <w:spacing w:before="105" w:beforeAutospacing="0" w:after="120" w:afterAutospacing="0" w:line="264" w:lineRule="atLeast"/>
+        <w:textAlignment w:val="baseline"/>
+        <w:rPr>
+          <w:rFonts w:ascii="Exo" w:hAnsi="Exo" w:cs="Open Sans"/>
+          <w:b w:val="0"/>
+          <w:bCs w:val="0"/>
+          <w:color w:val="343434"/>
+          <w:sz w:val="33"/>
+          <w:szCs w:val="33"/>
+        </w:rPr>
+      </w:pPr>
+      <w:r>
+        <w:rPr>
+          <w:rFonts w:ascii="Exo" w:hAnsi="Exo" w:cs="Open Sans"/>
+          <w:b w:val="0"/>
+          <w:bCs w:val="0"/>
+          <w:color w:val="343434"/>
+          <w:sz w:val="33"/>
+          <w:szCs w:val="33"/>
+        </w:rPr>
+        <w:t>emelia</w:t>
+      </w:r>
+    </w:p>
+    <w:p>
+      <w:pPr>
+        <w:shd w:val="clear" w:color="auto" w:fill="FFFFFF"/>
+        <w:textAlignment w:val="baseline"/>
+        <w:rPr>
+          <w:rFonts w:ascii="inherit" w:hAnsi="inherit" w:cs="Open Sans"/>
+          <w:color w:val="3B3B3B"/>
+          <w:sz w:val="21"/>
+          <w:szCs w:val="21"/>
+        </w:rPr>
+      </w:pPr>
+      <w:r>
+        <w:rPr>
+          <w:rFonts w:ascii="inherit" w:hAnsi="inherit" w:cs="Open Sans"/>
+          <w:color w:val="3B3B3B"/>
+          <w:sz w:val="21"/>
+          <w:szCs w:val="21"/>
+        </w:rPr>
+        <w:t>auditor</w:t>
+      </w:r>
+    </w:p>
+    <w:p>
+      <w:pPr>
+        <w:pStyle w:val="Heading3"/>
+        <w:shd w:val="clear" w:color="auto" w:fill="FFFFFF"/>
+        <w:spacing w:before="105" w:beforeAutospacing="0" w:after="120" w:afterAutospacing="0" w:line="264" w:lineRule="atLeast"/>
+        <w:textAlignment w:val="baseline"/>
+        <w:rPr>
+          <w:rFonts w:ascii="Exo" w:hAnsi="Exo" w:cs="Open Sans"/>
+          <w:b w:val="0"/>
+          <w:bCs w:val="0"/>
+          <w:color w:val="343434"/>
+          <w:sz w:val="33"/>
+          <w:szCs w:val="33"/>
+        </w:rPr>
+      </w:pPr>
+      <w:r>
+        <w:rPr>
+          <w:rFonts w:ascii="Exo" w:hAnsi="Exo" w:cs="Open Sans"/>
+          <w:b w:val="0"/>
+          <w:bCs w:val="0"/>
+          <w:color w:val="343434"/>
+          <w:sz w:val="33"/>
+          <w:szCs w:val="33"/>
+        </w:rPr>
+        <w:t>Nitego</w:t>
+      </w:r>
+    </w:p>
+    <w:p>
+      <w:pPr>
+        <w:shd w:val="clear" w:color="auto" w:fill="FFFFFF"/>
+        <w:textAlignment w:val="baseline"/>
+        <w:rPr>
+          <w:rFonts w:ascii="inherit" w:hAnsi="inherit" w:cs="Open Sans"/>
+          <w:color w:val="3B3B3B"/>
+          <w:sz w:val="21"/>
+          <w:szCs w:val="21"/>
+        </w:rPr>
+      </w:pPr>
+      <w:r>
+        <w:rPr>
+          <w:rFonts w:ascii="inherit" w:hAnsi="inherit" w:cs="Open Sans"/>
+          <w:color w:val="3B3B3B"/>
+          <w:sz w:val="21"/>
+          <w:szCs w:val="21"/>
+        </w:rPr>
+        <w:t xml:space="preserve">Senior QA Tester</w:t>
+      </w:r>
+    </w:p>
+    <w:p>
+      <w:pPr>
+        <w:pStyle w:val="Heading3"/>
+        <w:shd w:val="clear" w:color="auto" w:fill="FFFFFF"/>
+        <w:spacing w:before="105" w:beforeAutospacing="0" w:after="120" w:afterAutospacing="0" w:line="264" w:lineRule="atLeast"/>
+        <w:textAlignment w:val="baseline"/>
+        <w:rPr>
+          <w:rFonts w:ascii="Exo" w:hAnsi="Exo" w:cs="Open Sans"/>
+          <w:b w:val="0"/>
+          <w:bCs w:val="0"/>
+          <w:color w:val="343434"/>
+          <w:sz w:val="33"/>
+          <w:szCs w:val="33"/>
+        </w:rPr>
+      </w:pPr>
+      <w:r>
+        <w:rPr>
+          <w:rFonts w:ascii="Exo" w:hAnsi="Exo" w:cs="Open Sans"/>
+          <w:b w:val="0"/>
+          <w:bCs w:val="0"/>
+          <w:color w:val="343434"/>
+          <w:sz w:val="33"/>
+          <w:szCs w:val="33"/>
+        </w:rPr>
+        <w:t>clot</w:t>
+      </w:r>
+    </w:p>
+    <w:p>
+      <w:pPr>
+        <w:shd w:val="clear" w:color="auto" w:fill="FFFFFF"/>
+        <w:textAlignment w:val="baseline"/>
+        <w:rPr>
+          <w:rFonts w:ascii="inherit" w:hAnsi="inherit" w:cs="Open Sans"/>
+          <w:color w:val="3B3B3B"/>
+          <w:sz w:val="21"/>
+          <w:szCs w:val="21"/>
+        </w:rPr>
+      </w:pPr>
+      <w:r>
+        <w:rPr>
+          <w:rFonts w:ascii="inherit" w:hAnsi="inherit" w:cs="Open Sans"/>
+          <w:color w:val="3B3B3B"/>
+          <w:sz w:val="21"/>
+          <w:szCs w:val="21"/>
+        </w:rPr>
+        <w:t>security</w:t>
+      </w:r>
+    </w:p>
+    <w:p>
+      <w:pPr>
+        <w:pStyle w:val="Heading3"/>
+        <w:shd w:val="clear" w:color="auto" w:fill="FFFFFF"/>
+        <w:spacing w:before="105" w:beforeAutospacing="0" w:after="120" w:afterAutospacing="0" w:line="264" w:lineRule="atLeast"/>
+        <w:textAlignment w:val="baseline"/>
+        <w:rPr>
+          <w:rFonts w:ascii="Exo" w:hAnsi="Exo" w:cs="Open Sans"/>
+          <w:b w:val="0"/>
+          <w:bCs w:val="0"/>
+          <w:color w:val="343434"/>
+          <w:sz w:val="33"/>
+          <w:szCs w:val="33"/>
+        </w:rPr>
+      </w:pPr>
+      <w:r>
+        <w:rPr>
+          <w:rFonts w:ascii="Exo" w:hAnsi="Exo" w:cs="Open Sans"/>
+          <w:b w:val="0"/>
+          <w:bCs w:val="0"/>
+          <w:color w:val="343434"/>
+          <w:sz w:val="33"/>
+          <w:szCs w:val="33"/>
+        </w:rPr>
+        <w:t>Archerbullseye</w:t>
+      </w:r>
+    </w:p>
+    <w:p>
+      <w:pPr>
+        <w:shd w:val="clear" w:color="auto" w:fill="FFFFFF"/>
+        <w:textAlignment w:val="baseline"/>
+        <w:rPr>
+          <w:rFonts w:ascii="inherit" w:hAnsi="inherit" w:cs="Open Sans"/>
+          <w:color w:val="3B3B3B"/>
+          <w:sz w:val="21"/>
+          <w:szCs w:val="21"/>
+        </w:rPr>
+      </w:pPr>
+      <w:r>
+        <w:rPr>
+          <w:rFonts w:ascii="inherit" w:hAnsi="inherit" w:cs="Open Sans"/>
+          <w:color w:val="3B3B3B"/>
+          <w:sz w:val="21"/>
+          <w:szCs w:val="21"/>
+        </w:rPr>
+        <w:t xml:space="preserve">QA Tester</w:t>
+      </w:r>
+    </w:p>
+    <w:p>
+      <w:pPr>
+        <w:shd w:val="clear" w:color="auto" w:fill="FFFFFF"/>
+        <w:textAlignment w:val="baseline"/>
+        <w:rPr>
           <w:rFonts w:ascii="inherit" w:hAnsi="inherit"/>
           <w:color w:val="3B3B3B"/>
           <w:sz w:val="28"/>
           <w:szCs w:val="28"/>
         </w:rPr>
       </w:pPr>
-      <w:r>
-        <w:rPr>
-          <w:rFonts w:ascii="inherit" w:hAnsi="inherit"/>
-          <w:color w:val="3B3B3B"/>
-          <w:sz w:val="28"/>
-          <w:szCs w:val="28"/>
-        </w:rPr>
-        <w:t xml:space="preserve">Release Coordinator</w:t>
-      </w:r>
-    </w:p>
-    <w:p>
-      <w:pPr>
-        <w:pStyle w:val="Heading3"/>
-        <w:shd w:val="clear" w:color="auto" w:fill="FFFFFF"/>
-        <w:spacing w:before="105" w:beforeAutospacing="0" w:after="120" w:afterAutospacing="0" w:line="264" w:lineRule="atLeast"/>
-        <w:textAlignment w:val="baseline"/>
-        <w:rPr>
-          <w:rFonts w:ascii="Helvetica Neue" w:hAnsi="Helvetica Neue"/>
-          <w:b w:val="0"/>
-          <w:bCs w:val="0"/>
-          <w:color w:val="F4B517"/>
-          <w:sz w:val="28"/>
-          <w:szCs w:val="28"/>
-        </w:rPr>
-      </w:pPr>
-      <w:r>
-        <w:rPr>
-          <w:rFonts w:ascii="Helvetica Neue" w:hAnsi="Helvetica Neue"/>
-          <w:b w:val="0"/>
-          <w:bCs w:val="0"/>
-          <w:color w:val="F4B517"/>
-          <w:sz w:val="28"/>
-          <w:szCs w:val="28"/>
-        </w:rPr>
-        <w:t>emelia</w:t>
-      </w:r>
-    </w:p>
-    <w:p>
-      <w:pPr>
-        <w:shd w:val="clear" w:color="auto" w:fill="FFFFFF"/>
-        <w:textAlignment w:val="baseline"/>
-        <w:rPr>
-          <w:rFonts w:ascii="inherit" w:hAnsi="inherit"/>
-          <w:color w:val="3B3B3B"/>
-          <w:sz w:val="28"/>
-          <w:szCs w:val="28"/>
-        </w:rPr>
-      </w:pPr>
-      <w:r>
-        <w:rPr>
-          <w:rFonts w:ascii="inherit" w:hAnsi="inherit"/>
-          <w:color w:val="3B3B3B"/>
-          <w:sz w:val="28"/>
-          <w:szCs w:val="28"/>
-        </w:rPr>
-        <w:t>auditor</w:t>
-      </w:r>
-    </w:p>
-    <w:p>
-      <w:pPr>
-        <w:pStyle w:val="Heading3"/>
-        <w:shd w:val="clear" w:color="auto" w:fill="FFFFFF"/>
-        <w:spacing w:before="105" w:beforeAutospacing="0" w:after="120" w:afterAutospacing="0" w:line="264" w:lineRule="atLeast"/>
-        <w:textAlignment w:val="baseline"/>
-        <w:rPr>
-          <w:rFonts w:ascii="Helvetica Neue" w:hAnsi="Helvetica Neue"/>
-          <w:b w:val="0"/>
-          <w:bCs w:val="0"/>
-          <w:color w:val="F4B517"/>
-          <w:sz w:val="28"/>
-          <w:szCs w:val="28"/>
-        </w:rPr>
-      </w:pPr>
-      <w:r>
-        <w:rPr>
-          <w:rFonts w:ascii="Helvetica Neue" w:hAnsi="Helvetica Neue"/>
-          <w:b w:val="0"/>
-          <w:bCs w:val="0"/>
-          <w:color w:val="F4B517"/>
-          <w:sz w:val="28"/>
-          <w:szCs w:val="28"/>
-        </w:rPr>
-        <w:t>Nitego</w:t>
-      </w:r>
-    </w:p>
-    <w:p>
-      <w:pPr>
-        <w:shd w:val="clear" w:color="auto" w:fill="FFFFFF"/>
-        <w:textAlignment w:val="baseline"/>
-        <w:rPr>
-          <w:rFonts w:ascii="inherit" w:hAnsi="inherit"/>
-          <w:color w:val="3B3B3B"/>
-          <w:sz w:val="28"/>
-          <w:szCs w:val="28"/>
-        </w:rPr>
-      </w:pPr>
-      <w:r>
-        <w:rPr>
-          <w:rFonts w:ascii="inherit" w:hAnsi="inherit"/>
-          <w:color w:val="3B3B3B"/>
-          <w:sz w:val="28"/>
-          <w:szCs w:val="28"/>
-        </w:rPr>
-        <w:t xml:space="preserve">Senior QA Tester</w:t>
-      </w:r>
-    </w:p>
-    <w:p>
-      <w:pPr>
-        <w:pStyle w:val="Heading3"/>
-        <w:shd w:val="clear" w:color="auto" w:fill="FFFFFF"/>
-        <w:spacing w:before="105" w:beforeAutospacing="0" w:after="120" w:afterAutospacing="0" w:line="264" w:lineRule="atLeast"/>
-        <w:textAlignment w:val="baseline"/>
-        <w:rPr>
-          <w:rFonts w:ascii="Helvetica Neue" w:hAnsi="Helvetica Neue"/>
-          <w:b w:val="0"/>
-          <w:bCs w:val="0"/>
-          <w:color w:val="F4B517"/>
-          <w:sz w:val="28"/>
-          <w:szCs w:val="28"/>
-        </w:rPr>
-      </w:pPr>
-      <w:r>
-        <w:rPr>
-          <w:rFonts w:ascii="Helvetica Neue" w:hAnsi="Helvetica Neue"/>
-          <w:b w:val="0"/>
-          <w:bCs w:val="0"/>
-          <w:color w:val="F4B517"/>
-          <w:sz w:val="28"/>
-          <w:szCs w:val="28"/>
-        </w:rPr>
-        <w:t>clot</w:t>
-      </w:r>
-    </w:p>
-    <w:p>
-      <w:pPr>
-        <w:shd w:val="clear" w:color="auto" w:fill="FFFFFF"/>
-        <w:textAlignment w:val="baseline"/>
-        <w:rPr>
-          <w:rFonts w:ascii="inherit" w:hAnsi="inherit"/>
-          <w:color w:val="3B3B3B"/>
-          <w:sz w:val="28"/>
-          <w:szCs w:val="28"/>
-        </w:rPr>
-      </w:pPr>
-      <w:r>
-        <w:rPr>
-          <w:rFonts w:ascii="inherit" w:hAnsi="inherit"/>
-          <w:color w:val="3B3B3B"/>
-          <w:sz w:val="28"/>
-          <w:szCs w:val="28"/>
-        </w:rPr>
-        <w:t>security</w:t>
-      </w:r>
     </w:p>
     <w:p>
       <w:pPr>
@@ -1746,25 +1832,146 @@
     </w:p>
     <w:p>
       <w:pPr>
-        <w:shd w:val="clear" w:color="auto" w:fill="FFFFFF"/>
-        <w:spacing w:after="120" w:line="264" w:lineRule="atLeast"/>
-        <w:textAlignment w:val="baseline"/>
-        <w:outlineLvl w:val="2"/>
-        <w:rPr>
-          <w:rFonts w:ascii="Tahoma" w:eastAsia="Times New Roman" w:hAnsi="Tahoma" w:cs="Tahoma"/>
-          <w:color w:val="F4B517"/>
-          <w:sz w:val="28"/>
-          <w:szCs w:val="28"/>
-        </w:rPr>
-      </w:pPr>
-      <w:r>
-        <w:rPr>
-          <w:rFonts w:ascii="Tahoma" w:hAnsi="Tahoma" w:cs="Tahoma" w:eastAsia="Times New Roman"/>
-          <w:color w:val="F4B517"/>
-          <w:sz w:val="28"/>
-          <w:szCs w:val="28"/>
-        </w:rPr>
-        <w:t xml:space="preserve">Thais sarno</w:t>
+        <w:pStyle w:val="Heading3"/>
+        <w:shd w:val="clear" w:color="auto" w:fill="FFFFFF"/>
+        <w:spacing w:before="105" w:beforeAutospacing="0" w:after="120" w:afterAutospacing="0" w:line="264" w:lineRule="atLeast"/>
+        <w:textAlignment w:val="baseline"/>
+        <w:rPr>
+          <w:rFonts w:ascii="Exo" w:hAnsi="Exo" w:cs="Open Sans"/>
+          <w:b w:val="0"/>
+          <w:bCs w:val="0"/>
+          <w:color w:val="343434"/>
+          <w:sz w:val="33"/>
+          <w:szCs w:val="33"/>
+        </w:rPr>
+      </w:pPr>
+      <w:r>
+        <w:rPr>
+          <w:rFonts w:ascii="Exo" w:hAnsi="Exo" w:cs="Open Sans"/>
+          <w:b w:val="0"/>
+          <w:bCs w:val="0"/>
+          <w:color w:val="343434"/>
+          <w:sz w:val="33"/>
+          <w:szCs w:val="33"/>
+        </w:rPr>
+        <w:t>Wallace</w:t>
+      </w:r>
+    </w:p>
+    <w:p>
+      <w:pPr>
+        <w:shd w:val="clear" w:color="auto" w:fill="FFFFFF"/>
+        <w:textAlignment w:val="baseline"/>
+        <w:rPr>
+          <w:rFonts w:ascii="inherit" w:hAnsi="inherit" w:cs="Open Sans"/>
+          <w:color w:val="3B3B3B"/>
+          <w:sz w:val="21"/>
+          <w:szCs w:val="21"/>
+        </w:rPr>
+      </w:pPr>
+      <w:r>
+        <w:rPr>
+          <w:rFonts w:ascii="inherit" w:hAnsi="inherit" w:cs="Open Sans"/>
+          <w:color w:val="3B3B3B"/>
+          <w:sz w:val="21"/>
+          <w:szCs w:val="21"/>
+        </w:rPr>
+        <w:t xml:space="preserve">Outreach Support</w:t>
+      </w:r>
+    </w:p>
+    <w:p>
+      <w:pPr>
+        <w:pStyle w:val="Heading3"/>
+        <w:shd w:val="clear" w:color="auto" w:fill="FFFFFF"/>
+        <w:spacing w:before="105" w:beforeAutospacing="0" w:after="120" w:afterAutospacing="0" w:line="264" w:lineRule="atLeast"/>
+        <w:textAlignment w:val="baseline"/>
+        <w:rPr>
+          <w:rFonts w:ascii="Exo" w:hAnsi="Exo" w:cs="Open Sans"/>
+          <w:b w:val="0"/>
+          <w:bCs w:val="0"/>
+          <w:color w:val="343434"/>
+          <w:sz w:val="33"/>
+          <w:szCs w:val="33"/>
+        </w:rPr>
+      </w:pPr>
+      <w:r>
+        <w:rPr>
+          <w:rFonts w:ascii="Exo" w:hAnsi="Exo" w:cs="Open Sans"/>
+          <w:b w:val="0"/>
+          <w:bCs w:val="0"/>
+          <w:color w:val="343434"/>
+          <w:sz w:val="33"/>
+          <w:szCs w:val="33"/>
+        </w:rPr>
+        <w:t>Eiky</w:t>
+      </w:r>
+    </w:p>
+    <w:p>
+      <w:pPr>
+        <w:shd w:val="clear" w:color="auto" w:fill="FFFFFF"/>
+        <w:textAlignment w:val="baseline"/>
+        <w:rPr>
+          <w:rFonts w:ascii="inherit" w:hAnsi="inherit" w:cs="Open Sans"/>
+          <w:color w:val="3B3B3B"/>
+          <w:sz w:val="21"/>
+          <w:szCs w:val="21"/>
+        </w:rPr>
+      </w:pPr>
+      <w:r>
+        <w:rPr>
+          <w:rFonts w:ascii="inherit" w:hAnsi="inherit" w:cs="Open Sans"/>
+          <w:color w:val="3B3B3B"/>
+          <w:sz w:val="21"/>
+          <w:szCs w:val="21"/>
+        </w:rPr>
+        <w:t xml:space="preserve">Outreach Support</w:t>
+      </w:r>
+    </w:p>
+    <w:p>
+      <w:pPr>
+        <w:pStyle w:val="Heading3"/>
+        <w:shd w:val="clear" w:color="auto" w:fill="FFFFFF"/>
+        <w:spacing w:before="105" w:beforeAutospacing="0" w:after="120" w:afterAutospacing="0" w:line="264" w:lineRule="atLeast"/>
+        <w:textAlignment w:val="baseline"/>
+        <w:rPr>
+          <w:rFonts w:ascii="Exo" w:hAnsi="Exo" w:cs="Open Sans"/>
+          <w:b w:val="0"/>
+          <w:bCs w:val="0"/>
+          <w:color w:val="343434"/>
+          <w:sz w:val="33"/>
+          <w:szCs w:val="33"/>
+        </w:rPr>
+      </w:pPr>
+      <w:r>
+        <w:rPr>
+          <w:rFonts w:ascii="Exo" w:hAnsi="Exo" w:cs="Open Sans"/>
+          <w:b w:val="0"/>
+          <w:bCs w:val="0"/>
+          <w:color w:val="343434"/>
+          <w:sz w:val="33"/>
+          <w:szCs w:val="33"/>
+        </w:rPr>
+        <w:t xml:space="preserve">Filipe Boldo</w:t>
+      </w:r>
+    </w:p>
+    <w:p>
+      <w:pPr>
+        <w:shd w:val="clear" w:color="auto" w:fill="FFFFFF"/>
+        <w:textAlignment w:val="baseline"/>
+        <w:rPr>
+          <w:rFonts w:ascii="inherit" w:hAnsi="inherit" w:cs="Open Sans"/>
+          <w:color w:val="3B3B3B"/>
+          <w:sz w:val="21"/>
+          <w:szCs w:val="21"/>
+        </w:rPr>
+      </w:pPr>
+      <w:r>
+        <w:rPr>
+          <w:rFonts w:ascii="inherit" w:hAnsi="inherit" w:cs="Open Sans"/>
+          <w:color w:val="3B3B3B"/>
+          <w:sz w:val="21"/>
+          <w:szCs w:val="21"/>
+        </w:rPr>
+        <w:t xml:space="preserve">Outreach Support</w:t>
       </w:r>
     </w:p>
     <w:p>
@@ -1779,105 +1986,21 @@
           <w:szCs w:val="28"/>
         </w:rPr>
       </w:pPr>
-      <w:r>
-        <w:rPr>
-          <w:rFonts w:ascii="Tahoma" w:hAnsi="Tahoma" w:cs="Tahoma" w:eastAsia="Times New Roman"/>
-          <w:color w:val="3B3B3B"/>
-          <w:sz w:val="28"/>
-          <w:szCs w:val="28"/>
-        </w:rPr>
-        <w:t xml:space="preserve">Outreach Support</w:t>
-      </w:r>
-    </w:p>
-    <w:p>
-      <w:pPr>
-        <w:shd w:val="clear" w:color="auto" w:fill="FFFFFF"/>
-        <w:spacing w:after="120" w:line="264" w:lineRule="atLeast"/>
-        <w:textAlignment w:val="baseline"/>
-        <w:outlineLvl w:val="2"/>
-        <w:rPr>
-          <w:rFonts w:ascii="Tahoma" w:eastAsia="Times New Roman" w:hAnsi="Tahoma" w:cs="Tahoma"/>
-          <w:color w:val="F4B517"/>
-          <w:sz w:val="28"/>
-          <w:szCs w:val="28"/>
-        </w:rPr>
-      </w:pPr>
-      <w:r>
-        <w:rPr>
-          <w:rFonts w:ascii="Tahoma" w:hAnsi="Tahoma" w:cs="Tahoma" w:eastAsia="Times New Roman"/>
-          <w:color w:val="F4B517"/>
-          <w:sz w:val="28"/>
-          <w:szCs w:val="28"/>
-        </w:rPr>
-        <w:t>Victor</w:t>
-      </w:r>
-    </w:p>
-    <w:p>
-      <w:pPr>
-        <w:shd w:val="clear" w:color="auto" w:fill="FFFFFF"/>
-        <w:spacing w:after="0" w:line="240" w:lineRule="auto"/>
-        <w:textAlignment w:val="baseline"/>
-        <w:rPr>
-          <w:rFonts w:ascii="Tahoma" w:eastAsia="Times New Roman" w:hAnsi="Tahoma" w:cs="Tahoma"/>
-          <w:color w:val="3B3B3B"/>
-          <w:sz w:val="28"/>
-          <w:szCs w:val="28"/>
-        </w:rPr>
-      </w:pPr>
-      <w:r>
-        <w:rPr>
-          <w:rFonts w:ascii="Tahoma" w:hAnsi="Tahoma" w:cs="Tahoma" w:eastAsia="Times New Roman"/>
-          <w:color w:val="3B3B3B"/>
-          <w:sz w:val="28"/>
-          <w:szCs w:val="28"/>
-        </w:rPr>
-        <w:t xml:space="preserve">Outreach Support</w:t>
-      </w:r>
-    </w:p>
-    <w:p>
-      <w:pPr>
-        <w:shd w:val="clear" w:color="auto" w:fill="FFFFFF"/>
-        <w:spacing w:after="120" w:line="264" w:lineRule="atLeast"/>
-        <w:textAlignment w:val="baseline"/>
-        <w:outlineLvl w:val="2"/>
-        <w:rPr>
-          <w:rFonts w:ascii="Tahoma" w:eastAsia="Times New Roman" w:hAnsi="Tahoma" w:cs="Tahoma"/>
-          <w:color w:val="F4B517"/>
-          <w:sz w:val="28"/>
-          <w:szCs w:val="28"/>
-        </w:rPr>
-      </w:pPr>
-      <w:r>
-        <w:rPr>
-          <w:rFonts w:ascii="Tahoma" w:hAnsi="Tahoma" w:cs="Tahoma" w:eastAsia="Times New Roman"/>
-          <w:color w:val="F4B517"/>
-          <w:sz w:val="28"/>
-          <w:szCs w:val="28"/>
-        </w:rPr>
-        <w:t>Seiji</w:t>
-      </w:r>
-    </w:p>
-    <w:p>
-      <w:pPr>
-        <w:shd w:val="clear" w:color="auto" w:fill="FFFFFF"/>
-        <w:spacing w:after="0" w:line="240" w:lineRule="auto"/>
-        <w:textAlignment w:val="baseline"/>
-        <w:rPr>
-          <w:rFonts w:ascii="Tahoma" w:eastAsia="Times New Roman" w:hAnsi="Tahoma" w:cs="Tahoma"/>
-          <w:color w:val="3B3B3B"/>
-          <w:sz w:val="28"/>
-          <w:szCs w:val="28"/>
-        </w:rPr>
-      </w:pPr>
-      <w:r>
-        <w:rPr>
-          <w:rFonts w:ascii="Tahoma" w:hAnsi="Tahoma" w:cs="Tahoma" w:eastAsia="Times New Roman"/>
-          <w:color w:val="3B3B3B"/>
-          <w:sz w:val="28"/>
-          <w:szCs w:val="28"/>
-        </w:rPr>
-        <w:t xml:space="preserve">Outreach Support</w:t>
-      </w:r>
+    </w:p>
+    <w:p>
+      <w:pPr>
+        <w:shd w:val="clear" w:color="auto" w:fill="FFFFFF"/>
+        <w:spacing w:after="0" w:line="264" w:lineRule="atLeast"/>
+        <w:jc w:val="center"/>
+        <w:textAlignment w:val="baseline"/>
+        <w:outlineLvl w:val="0"/>
+        <w:rPr>
+          <w:rFonts w:ascii="Tahoma" w:eastAsia="Times New Roman" w:hAnsi="Tahoma" w:cs="Tahoma"/>
+          <w:color w:val="F4B517"/>
+          <w:sz w:val="28"/>
+          <w:szCs w:val="28"/>
+        </w:rPr>
+      </w:pPr>
     </w:p>
     <w:p>
       <w:pPr>
@@ -2028,23 +2151,27 @@
     </w:p>
     <w:p>
       <w:pPr>
-        <w:shd w:val="clear" w:color="auto" w:fill="FFFFFF"/>
-        <w:spacing w:after="120" w:line="264" w:lineRule="atLeast"/>
-        <w:textAlignment w:val="baseline"/>
-        <w:outlineLvl w:val="2"/>
-        <w:rPr>
-          <w:rFonts w:ascii="Tahoma" w:eastAsia="Times New Roman" w:hAnsi="Tahoma" w:cs="Tahoma"/>
-          <w:color w:val="F4B517"/>
-          <w:sz w:val="28"/>
-          <w:szCs w:val="28"/>
-        </w:rPr>
-      </w:pPr>
-      <w:r>
-        <w:rPr>
-          <w:rFonts w:ascii="Tahoma" w:hAnsi="Tahoma" w:cs="Tahoma" w:eastAsia="Times New Roman"/>
-          <w:color w:val="F4B517"/>
-          <w:sz w:val="28"/>
-          <w:szCs w:val="28"/>
+        <w:pStyle w:val="Heading3"/>
+        <w:shd w:val="clear" w:color="auto" w:fill="FFFFFF"/>
+        <w:spacing w:before="105" w:beforeAutospacing="0" w:after="120" w:afterAutospacing="0" w:line="264" w:lineRule="atLeast"/>
+        <w:textAlignment w:val="baseline"/>
+        <w:rPr>
+          <w:rFonts w:ascii="Exo" w:hAnsi="Exo" w:cs="Open Sans"/>
+          <w:b w:val="0"/>
+          <w:bCs w:val="0"/>
+          <w:color w:val="343434"/>
+          <w:sz w:val="33"/>
+          <w:szCs w:val="33"/>
+        </w:rPr>
+      </w:pPr>
+      <w:r>
+        <w:rPr>
+          <w:rFonts w:ascii="Exo" w:hAnsi="Exo" w:cs="Open Sans"/>
+          <w:b w:val="0"/>
+          <w:bCs w:val="0"/>
+          <w:color w:val="343434"/>
+          <w:sz w:val="33"/>
+          <w:szCs w:val="33"/>
         </w:rPr>
         <w:t>Slpin</w:t>
       </w:r>
@@ -2052,44 +2179,47 @@
     <w:p>
       <w:pPr>
         <w:shd w:val="clear" w:color="auto" w:fill="FFFFFF"/>
-        <w:spacing w:after="0" w:line="240" w:lineRule="auto"/>
-        <w:textAlignment w:val="baseline"/>
-        <w:rPr>
-          <w:rFonts w:ascii="Tahoma" w:eastAsia="Times New Roman" w:hAnsi="Tahoma" w:cs="Tahoma"/>
-          <w:color w:val="3B3B3B"/>
-          <w:sz w:val="28"/>
-          <w:szCs w:val="28"/>
-        </w:rPr>
-      </w:pPr>
-      <w:r>
-        <w:rPr>
-          <w:rFonts w:ascii="Tahoma" w:hAnsi="Tahoma" w:cs="Tahoma" w:eastAsia="Times New Roman"/>
-          <w:color w:val="3B3B3B"/>
-          <w:sz w:val="28"/>
-          <w:szCs w:val="28"/>
+        <w:textAlignment w:val="baseline"/>
+        <w:rPr>
+          <w:rFonts w:ascii="inherit" w:hAnsi="inherit" w:cs="Open Sans"/>
+          <w:color w:val="3B3B3B"/>
+          <w:sz w:val="21"/>
+          <w:szCs w:val="21"/>
+        </w:rPr>
+      </w:pPr>
+      <w:r>
+        <w:rPr>
+          <w:rFonts w:ascii="inherit" w:hAnsi="inherit" w:cs="Open Sans"/>
+          <w:color w:val="3B3B3B"/>
+          <w:sz w:val="21"/>
+          <w:szCs w:val="21"/>
         </w:rPr>
         <w:t xml:space="preserve">Fiscal Officer</w:t>
       </w:r>
     </w:p>
     <w:p>
       <w:pPr>
-        <w:shd w:val="clear" w:color="auto" w:fill="FFFFFF"/>
-        <w:spacing w:after="120" w:line="264" w:lineRule="atLeast"/>
-        <w:textAlignment w:val="baseline"/>
-        <w:outlineLvl w:val="2"/>
-        <w:rPr>
-          <w:rFonts w:ascii="Tahoma" w:eastAsia="Times New Roman" w:hAnsi="Tahoma" w:cs="Tahoma"/>
-          <w:color w:val="F4B517"/>
-          <w:sz w:val="28"/>
-          <w:szCs w:val="28"/>
-        </w:rPr>
-      </w:pPr>
-      <w:r>
-        <w:rPr>
-          <w:rFonts w:ascii="Tahoma" w:hAnsi="Tahoma" w:cs="Tahoma" w:eastAsia="Times New Roman"/>
-          <w:color w:val="F4B517"/>
-          <w:sz w:val="28"/>
-          <w:szCs w:val="28"/>
+        <w:pStyle w:val="Heading3"/>
+        <w:shd w:val="clear" w:color="auto" w:fill="FFFFFF"/>
+        <w:spacing w:before="105" w:beforeAutospacing="0" w:after="120" w:afterAutospacing="0" w:line="264" w:lineRule="atLeast"/>
+        <w:textAlignment w:val="baseline"/>
+        <w:rPr>
+          <w:rFonts w:ascii="Exo" w:hAnsi="Exo" w:cs="Open Sans"/>
+          <w:b w:val="0"/>
+          <w:bCs w:val="0"/>
+          <w:color w:val="343434"/>
+          <w:sz w:val="33"/>
+          <w:szCs w:val="33"/>
+        </w:rPr>
+      </w:pPr>
+      <w:r>
+        <w:rPr>
+          <w:rFonts w:ascii="Exo" w:hAnsi="Exo" w:cs="Open Sans"/>
+          <w:b w:val="0"/>
+          <w:bCs w:val="0"/>
+          <w:color w:val="343434"/>
+          <w:sz w:val="33"/>
+          <w:szCs w:val="33"/>
         </w:rPr>
         <w:t>Hoangton</w:t>
       </w:r>
@@ -2097,44 +2227,47 @@
     <w:p>
       <w:pPr>
         <w:shd w:val="clear" w:color="auto" w:fill="FFFFFF"/>
-        <w:spacing w:after="0" w:line="240" w:lineRule="auto"/>
-        <w:textAlignment w:val="baseline"/>
-        <w:rPr>
-          <w:rFonts w:ascii="Tahoma" w:eastAsia="Times New Roman" w:hAnsi="Tahoma" w:cs="Tahoma"/>
-          <w:color w:val="3B3B3B"/>
-          <w:sz w:val="28"/>
-          <w:szCs w:val="28"/>
-        </w:rPr>
-      </w:pPr>
-      <w:r>
-        <w:rPr>
-          <w:rFonts w:ascii="Tahoma" w:hAnsi="Tahoma" w:cs="Tahoma" w:eastAsia="Times New Roman"/>
-          <w:color w:val="3B3B3B"/>
-          <w:sz w:val="28"/>
-          <w:szCs w:val="28"/>
+        <w:textAlignment w:val="baseline"/>
+        <w:rPr>
+          <w:rFonts w:ascii="inherit" w:hAnsi="inherit" w:cs="Open Sans"/>
+          <w:color w:val="3B3B3B"/>
+          <w:sz w:val="21"/>
+          <w:szCs w:val="21"/>
+        </w:rPr>
+      </w:pPr>
+      <w:r>
+        <w:rPr>
+          <w:rFonts w:ascii="inherit" w:hAnsi="inherit" w:cs="Open Sans"/>
+          <w:color w:val="3B3B3B"/>
+          <w:sz w:val="21"/>
+          <w:szCs w:val="21"/>
         </w:rPr>
         <w:t>Support</w:t>
       </w:r>
     </w:p>
     <w:p>
       <w:pPr>
-        <w:shd w:val="clear" w:color="auto" w:fill="FFFFFF"/>
-        <w:spacing w:after="120" w:line="264" w:lineRule="atLeast"/>
-        <w:textAlignment w:val="baseline"/>
-        <w:outlineLvl w:val="2"/>
-        <w:rPr>
-          <w:rFonts w:ascii="Tahoma" w:eastAsia="Times New Roman" w:hAnsi="Tahoma" w:cs="Tahoma"/>
-          <w:color w:val="F4B517"/>
-          <w:sz w:val="28"/>
-          <w:szCs w:val="28"/>
-        </w:rPr>
-      </w:pPr>
-      <w:r>
-        <w:rPr>
-          <w:rFonts w:ascii="Tahoma" w:hAnsi="Tahoma" w:cs="Tahoma" w:eastAsia="Times New Roman"/>
-          <w:color w:val="F4B517"/>
-          <w:sz w:val="28"/>
-          <w:szCs w:val="28"/>
+        <w:pStyle w:val="Heading3"/>
+        <w:shd w:val="clear" w:color="auto" w:fill="FFFFFF"/>
+        <w:spacing w:before="105" w:beforeAutospacing="0" w:after="120" w:afterAutospacing="0" w:line="264" w:lineRule="atLeast"/>
+        <w:textAlignment w:val="baseline"/>
+        <w:rPr>
+          <w:rFonts w:ascii="Exo" w:hAnsi="Exo" w:cs="Open Sans"/>
+          <w:b w:val="0"/>
+          <w:bCs w:val="0"/>
+          <w:color w:val="343434"/>
+          <w:sz w:val="33"/>
+          <w:szCs w:val="33"/>
+        </w:rPr>
+      </w:pPr>
+      <w:r>
+        <w:rPr>
+          <w:rFonts w:ascii="Exo" w:hAnsi="Exo" w:cs="Open Sans"/>
+          <w:b w:val="0"/>
+          <w:bCs w:val="0"/>
+          <w:color w:val="343434"/>
+          <w:sz w:val="33"/>
+          <w:szCs w:val="33"/>
         </w:rPr>
         <w:t>Control</w:t>
       </w:r>
@@ -2142,44 +2275,47 @@
     <w:p>
       <w:pPr>
         <w:shd w:val="clear" w:color="auto" w:fill="FFFFFF"/>
-        <w:spacing w:after="0" w:line="240" w:lineRule="auto"/>
-        <w:textAlignment w:val="baseline"/>
-        <w:rPr>
-          <w:rFonts w:ascii="Tahoma" w:eastAsia="Times New Roman" w:hAnsi="Tahoma" w:cs="Tahoma"/>
-          <w:color w:val="3B3B3B"/>
-          <w:sz w:val="28"/>
-          <w:szCs w:val="28"/>
-        </w:rPr>
-      </w:pPr>
-      <w:r>
-        <w:rPr>
-          <w:rFonts w:ascii="Tahoma" w:hAnsi="Tahoma" w:cs="Tahoma" w:eastAsia="Times New Roman"/>
-          <w:color w:val="3B3B3B"/>
-          <w:sz w:val="28"/>
-          <w:szCs w:val="28"/>
+        <w:textAlignment w:val="baseline"/>
+        <w:rPr>
+          <w:rFonts w:ascii="inherit" w:hAnsi="inherit" w:cs="Open Sans"/>
+          <w:color w:val="3B3B3B"/>
+          <w:sz w:val="21"/>
+          <w:szCs w:val="21"/>
+        </w:rPr>
+      </w:pPr>
+      <w:r>
+        <w:rPr>
+          <w:rFonts w:ascii="inherit" w:hAnsi="inherit" w:cs="Open Sans"/>
+          <w:color w:val="3B3B3B"/>
+          <w:sz w:val="21"/>
+          <w:szCs w:val="21"/>
         </w:rPr>
         <w:t>Support</w:t>
       </w:r>
     </w:p>
     <w:p>
       <w:pPr>
-        <w:shd w:val="clear" w:color="auto" w:fill="FFFFFF"/>
-        <w:spacing w:after="120" w:line="264" w:lineRule="atLeast"/>
-        <w:textAlignment w:val="baseline"/>
-        <w:outlineLvl w:val="2"/>
-        <w:rPr>
-          <w:rFonts w:ascii="Tahoma" w:eastAsia="Times New Roman" w:hAnsi="Tahoma" w:cs="Tahoma"/>
-          <w:color w:val="F4B517"/>
-          <w:sz w:val="28"/>
-          <w:szCs w:val="28"/>
-        </w:rPr>
-      </w:pPr>
-      <w:r>
-        <w:rPr>
-          <w:rFonts w:ascii="Tahoma" w:hAnsi="Tahoma" w:cs="Tahoma" w:eastAsia="Times New Roman"/>
-          <w:color w:val="F4B517"/>
-          <w:sz w:val="28"/>
-          <w:szCs w:val="28"/>
+        <w:pStyle w:val="Heading3"/>
+        <w:shd w:val="clear" w:color="auto" w:fill="FFFFFF"/>
+        <w:spacing w:before="105" w:beforeAutospacing="0" w:after="120" w:afterAutospacing="0" w:line="264" w:lineRule="atLeast"/>
+        <w:textAlignment w:val="baseline"/>
+        <w:rPr>
+          <w:rFonts w:ascii="Exo" w:hAnsi="Exo" w:cs="Open Sans"/>
+          <w:b w:val="0"/>
+          <w:bCs w:val="0"/>
+          <w:color w:val="343434"/>
+          <w:sz w:val="33"/>
+          <w:szCs w:val="33"/>
+        </w:rPr>
+      </w:pPr>
+      <w:r>
+        <w:rPr>
+          <w:rFonts w:ascii="Exo" w:hAnsi="Exo" w:cs="Open Sans"/>
+          <w:b w:val="0"/>
+          <w:bCs w:val="0"/>
+          <w:color w:val="343434"/>
+          <w:sz w:val="33"/>
+          <w:szCs w:val="33"/>
         </w:rPr>
         <w:t>Andrew</w:t>
       </w:r>
@@ -2187,87 +2323,95 @@
     <w:p>
       <w:pPr>
         <w:shd w:val="clear" w:color="auto" w:fill="FFFFFF"/>
-        <w:spacing w:after="0" w:line="240" w:lineRule="auto"/>
-        <w:textAlignment w:val="baseline"/>
-        <w:rPr>
-          <w:rFonts w:ascii="Tahoma" w:eastAsia="Times New Roman" w:hAnsi="Tahoma" w:cs="Tahoma"/>
-          <w:color w:val="3B3B3B"/>
-          <w:sz w:val="28"/>
-          <w:szCs w:val="28"/>
-        </w:rPr>
-      </w:pPr>
-      <w:r>
-        <w:rPr>
-          <w:rFonts w:ascii="Tahoma" w:hAnsi="Tahoma" w:cs="Tahoma" w:eastAsia="Times New Roman"/>
-          <w:color w:val="3B3B3B"/>
-          <w:sz w:val="28"/>
-          <w:szCs w:val="28"/>
+        <w:textAlignment w:val="baseline"/>
+        <w:rPr>
+          <w:rFonts w:ascii="inherit" w:hAnsi="inherit" w:cs="Open Sans"/>
+          <w:color w:val="3B3B3B"/>
+          <w:sz w:val="21"/>
+          <w:szCs w:val="21"/>
+        </w:rPr>
+      </w:pPr>
+      <w:r>
+        <w:rPr>
+          <w:rFonts w:ascii="inherit" w:hAnsi="inherit" w:cs="Open Sans"/>
+          <w:color w:val="3B3B3B"/>
+          <w:sz w:val="21"/>
+          <w:szCs w:val="21"/>
         </w:rPr>
         <w:t>Support</w:t>
       </w:r>
     </w:p>
     <w:p>
       <w:pPr>
-        <w:shd w:val="clear" w:color="auto" w:fill="FFFFFF"/>
-        <w:spacing w:after="120" w:line="264" w:lineRule="atLeast"/>
-        <w:textAlignment w:val="baseline"/>
-        <w:outlineLvl w:val="2"/>
-        <w:rPr>
-          <w:rFonts w:ascii="Tahoma" w:eastAsia="Times New Roman" w:hAnsi="Tahoma" w:cs="Tahoma"/>
-          <w:color w:val="F4B517"/>
-          <w:sz w:val="28"/>
-          <w:szCs w:val="28"/>
-        </w:rPr>
-      </w:pPr>
-      <w:r>
-        <w:rPr>
-          <w:rFonts w:ascii="Tahoma" w:hAnsi="Tahoma" w:cs="Tahoma" w:eastAsia="Times New Roman"/>
-          <w:color w:val="F4B517"/>
-          <w:sz w:val="28"/>
-          <w:szCs w:val="28"/>
+        <w:pStyle w:val="Heading3"/>
+        <w:shd w:val="clear" w:color="auto" w:fill="FFFFFF"/>
+        <w:spacing w:before="105" w:beforeAutospacing="0" w:after="120" w:afterAutospacing="0" w:line="264" w:lineRule="atLeast"/>
+        <w:textAlignment w:val="baseline"/>
+        <w:rPr>
+          <w:rFonts w:ascii="Exo" w:hAnsi="Exo" w:cs="Open Sans"/>
+          <w:b w:val="0"/>
+          <w:bCs w:val="0"/>
+          <w:color w:val="343434"/>
+          <w:sz w:val="33"/>
+          <w:szCs w:val="33"/>
+        </w:rPr>
+      </w:pPr>
+      <w:r>
+        <w:rPr>
+          <w:rFonts w:ascii="Exo" w:hAnsi="Exo" w:cs="Open Sans"/>
+          <w:b w:val="0"/>
+          <w:bCs w:val="0"/>
+          <w:color w:val="343434"/>
+          <w:sz w:val="33"/>
+          <w:szCs w:val="33"/>
         </w:rPr>
         <w:t>Zaphoid</w:t>
       </w:r>
     </w:p>
     <w:p>
       <w:pPr>
-        <w:spacing w:after="0" w:line="240" w:lineRule="auto"/>
-        <w:rPr>
-          <w:rFonts w:ascii="Times New Roman" w:eastAsia="Times New Roman" w:hAnsi="Times New Roman" w:cs="Times New Roman"/>
-          <w:sz w:val="28"/>
-          <w:szCs w:val="28"/>
-        </w:rPr>
-      </w:pPr>
-      <w:r>
-        <w:rPr>
-          <w:rFonts w:ascii="Helvetica Neue" w:hAnsi="Helvetica Neue" w:cs="Times New Roman" w:eastAsia="Times New Roman"/>
-          <w:color w:val="3B3B3B"/>
-          <w:sz w:val="28"/>
-          <w:szCs w:val="28"/>
-          <w:shd w:val="clear" w:color="auto" w:fill="FFFFFF"/>
-        </w:rPr>
-        <w:t xml:space="preserve">Assistant Coordinator</w:t>
-      </w:r>
-    </w:p>
-    <w:p>
-      <w:pPr>
-        <w:shd w:val="clear" w:color="auto" w:fill="FFFFFF"/>
-        <w:spacing w:after="120" w:line="264" w:lineRule="atLeast"/>
-        <w:textAlignment w:val="baseline"/>
-        <w:outlineLvl w:val="2"/>
-        <w:rPr>
-          <w:rFonts w:ascii="Tahoma" w:eastAsia="Times New Roman" w:hAnsi="Tahoma" w:cs="Tahoma"/>
-          <w:color w:val="F4B517"/>
-          <w:sz w:val="28"/>
-          <w:szCs w:val="28"/>
-        </w:rPr>
-      </w:pPr>
-      <w:r>
-        <w:rPr>
-          <w:rFonts w:ascii="Tahoma" w:hAnsi="Tahoma" w:cs="Tahoma" w:eastAsia="Times New Roman"/>
-          <w:color w:val="F4B517"/>
-          <w:sz w:val="28"/>
-          <w:szCs w:val="28"/>
+        <w:shd w:val="clear" w:color="auto" w:fill="FFFFFF"/>
+        <w:textAlignment w:val="baseline"/>
+        <w:rPr>
+          <w:rFonts w:ascii="inherit" w:hAnsi="inherit" w:cs="Open Sans"/>
+          <w:color w:val="3B3B3B"/>
+          <w:sz w:val="21"/>
+          <w:szCs w:val="21"/>
+        </w:rPr>
+      </w:pPr>
+      <w:r>
+        <w:rPr>
+          <w:rFonts w:ascii="inherit" w:hAnsi="inherit" w:cs="Open Sans"/>
+          <w:color w:val="3B3B3B"/>
+          <w:sz w:val="21"/>
+          <w:szCs w:val="21"/>
+        </w:rPr>
+        <w:t xml:space="preserve">Vice Coordinator</w:t>
+      </w:r>
+    </w:p>
+    <w:p>
+      <w:pPr>
+        <w:pStyle w:val="Heading3"/>
+        <w:shd w:val="clear" w:color="auto" w:fill="FFFFFF"/>
+        <w:spacing w:before="105" w:beforeAutospacing="0" w:after="120" w:afterAutospacing="0" w:line="264" w:lineRule="atLeast"/>
+        <w:textAlignment w:val="baseline"/>
+        <w:rPr>
+          <w:rFonts w:ascii="Exo" w:hAnsi="Exo" w:cs="Open Sans"/>
+          <w:b w:val="0"/>
+          <w:bCs w:val="0"/>
+          <w:color w:val="343434"/>
+          <w:sz w:val="33"/>
+          <w:szCs w:val="33"/>
+        </w:rPr>
+      </w:pPr>
+      <w:r>
+        <w:rPr>
+          <w:rFonts w:ascii="Exo" w:hAnsi="Exo" w:cs="Open Sans"/>
+          <w:b w:val="0"/>
+          <w:bCs w:val="0"/>
+          <w:color w:val="343434"/>
+          <w:sz w:val="33"/>
+          <w:szCs w:val="33"/>
         </w:rPr>
         <w:t>Dim</w:t>
       </w:r>
@@ -2275,21 +2419,20 @@
     <w:p>
       <w:pPr>
         <w:shd w:val="clear" w:color="auto" w:fill="FFFFFF"/>
-        <w:spacing w:after="0" w:line="240" w:lineRule="auto"/>
-        <w:textAlignment w:val="baseline"/>
-        <w:rPr>
-          <w:rFonts w:ascii="Tahoma" w:eastAsia="Times New Roman" w:hAnsi="Tahoma" w:cs="Tahoma"/>
-          <w:color w:val="3B3B3B"/>
-          <w:sz w:val="28"/>
-          <w:szCs w:val="28"/>
-        </w:rPr>
-      </w:pPr>
-      <w:r>
-        <w:rPr>
-          <w:rFonts w:ascii="Tahoma" w:hAnsi="Tahoma" w:cs="Tahoma" w:eastAsia="Times New Roman"/>
-          <w:color w:val="3B3B3B"/>
-          <w:sz w:val="28"/>
-          <w:szCs w:val="28"/>
+        <w:textAlignment w:val="baseline"/>
+        <w:rPr>
+          <w:rFonts w:ascii="inherit" w:hAnsi="inherit" w:cs="Open Sans"/>
+          <w:color w:val="3B3B3B"/>
+          <w:sz w:val="21"/>
+          <w:szCs w:val="21"/>
+        </w:rPr>
+      </w:pPr>
+      <w:r>
+        <w:rPr>
+          <w:rFonts w:ascii="inherit" w:hAnsi="inherit" w:cs="Open Sans"/>
+          <w:color w:val="3B3B3B"/>
+          <w:sz w:val="21"/>
+          <w:szCs w:val="21"/>
         </w:rPr>
         <w:t xml:space="preserve">Video Guru</w:t>
       </w:r>
@@ -2301,22 +2444,22 @@
         <w:spacing w:before="105" w:beforeAutospacing="0" w:after="120" w:afterAutospacing="0" w:line="264" w:lineRule="atLeast"/>
         <w:textAlignment w:val="baseline"/>
         <w:rPr>
-          <w:rFonts w:ascii="Helvetica Neue" w:hAnsi="Helvetica Neue"/>
-          <w:b w:val="0"/>
-          <w:bCs w:val="0"/>
-          <w:color w:val="F4B517"/>
-          <w:sz w:val="37"/>
-          <w:szCs w:val="37"/>
-        </w:rPr>
-      </w:pPr>
-      <w:r>
-        <w:rPr>
-          <w:rFonts w:ascii="Helvetica Neue" w:hAnsi="Helvetica Neue"/>
-          <w:b w:val="0"/>
-          <w:bCs w:val="0"/>
-          <w:color w:val="F4B517"/>
-          <w:sz w:val="37"/>
-          <w:szCs w:val="37"/>
+          <w:rFonts w:ascii="Exo" w:hAnsi="Exo" w:cs="Open Sans"/>
+          <w:b w:val="0"/>
+          <w:bCs w:val="0"/>
+          <w:color w:val="343434"/>
+          <w:sz w:val="33"/>
+          <w:szCs w:val="33"/>
+        </w:rPr>
+      </w:pPr>
+      <w:r>
+        <w:rPr>
+          <w:rFonts w:ascii="Exo" w:hAnsi="Exo" w:cs="Open Sans"/>
+          <w:b w:val="0"/>
+          <w:bCs w:val="0"/>
+          <w:color w:val="343434"/>
+          <w:sz w:val="33"/>
+          <w:szCs w:val="33"/>
         </w:rPr>
         <w:t>Cryptor</w:t>
       </w:r>
@@ -2326,15 +2469,15 @@
         <w:shd w:val="clear" w:color="auto" w:fill="FFFFFF"/>
         <w:textAlignment w:val="baseline"/>
         <w:rPr>
-          <w:rFonts w:ascii="Helvetica Neue" w:hAnsi="Helvetica Neue"/>
-          <w:color w:val="3B3B3B"/>
-          <w:sz w:val="21"/>
-          <w:szCs w:val="21"/>
-        </w:rPr>
-      </w:pPr>
-      <w:r>
-        <w:rPr>
-          <w:rFonts w:ascii="Helvetica Neue" w:hAnsi="Helvetica Neue"/>
+          <w:rFonts w:ascii="inherit" w:hAnsi="inherit" w:cs="Open Sans"/>
+          <w:color w:val="3B3B3B"/>
+          <w:sz w:val="21"/>
+          <w:szCs w:val="21"/>
+        </w:rPr>
+      </w:pPr>
+      <w:r>
+        <w:rPr>
+          <w:rFonts w:ascii="inherit" w:hAnsi="inherit" w:cs="Open Sans"/>
           <w:color w:val="3B3B3B"/>
           <w:sz w:val="21"/>
           <w:szCs w:val="21"/>

</xml_diff>